<commit_message>
adds corrections for letter and exports to pdf
</commit_message>
<xml_diff>
--- a/resources/revised_manuscript/Lett_Corrections.docx
+++ b/resources/revised_manuscript/Lett_Corrections.docx
@@ -1265,7 +1265,23 @@
           <w:bCs/>
           <w:lang w:val="en-US"/>
         </w:rPr>
-        <w:t xml:space="preserve">Tot al </w:t>
+        <w:t xml:space="preserve">Tot </w:t>
+      </w:r>
+      <w:r>
+        <w:rPr>
+          <w:b/>
+          <w:bCs/>
+          <w:lang w:val="en-US"/>
+        </w:rPr>
+        <w:t>la</w:t>
+      </w:r>
+      <w:r>
+        <w:rPr>
+          <w:b/>
+          <w:bCs/>
+          <w:lang w:val="en-US"/>
+        </w:rPr>
+        <w:t xml:space="preserve"> </w:t>
       </w:r>
       <w:proofErr w:type="spellStart"/>
       <w:r>

</xml_diff>